<commit_message>
Further Gradient Boosting Testing: Added section for gradient Boosting Graphs Tested Gradient Boosting for classes with n classes > 2 Began early testing with Neural Network Regression - soon to test with classification as well.
</commit_message>
<xml_diff>
--- a/Accountability Report/Results/Results.docx
+++ b/Accountability Report/Results/Results.docx
@@ -3,131 +3,481 @@
 <w:document xmlns:ve="http://schemas.openxmlformats.org/markup-compatibility/2006" xmlns:o="urn:schemas-microsoft-com:office:office" xmlns:r="http://schemas.openxmlformats.org/officeDocument/2006/relationships" xmlns:m="http://schemas.openxmlformats.org/officeDocument/2006/math" xmlns:v="urn:schemas-microsoft-com:vml" xmlns:wp="http://schemas.openxmlformats.org/drawingml/2006/wordprocessingDrawing" xmlns:w10="urn:schemas-microsoft-com:office:word" xmlns:w="http://schemas.openxmlformats.org/wordprocessingml/2006/main" xmlns:wne="http://schemas.microsoft.com/office/word/2006/wordml">
   <w:body>
     <w:p>
-      <w:r>
-        <w:t xml:space="preserve">Results: </w:t>
-      </w:r>
-    </w:p>
-    <w:p>
-      <w:r>
-        <w:t xml:space="preserve">Gradient Boosting </w:t>
-      </w:r>
-      <w:proofErr w:type="gramStart"/>
-      <w:r>
-        <w:t>Machine :</w:t>
-      </w:r>
-      <w:proofErr w:type="gramEnd"/>
-    </w:p>
-    <w:p>
-      <w:r>
-        <w:t>Learning Rate – 1</w:t>
-      </w:r>
-    </w:p>
-    <w:p>
+      <w:pPr>
+        <w:rPr>
+          <w:b/>
+        </w:rPr>
+      </w:pPr>
+      <w:r>
+        <w:rPr>
+          <w:b/>
+        </w:rPr>
+        <w:t>Gradient Boosting Machine:</w:t>
+      </w:r>
+    </w:p>
+    <w:p>
+      <w:r>
+        <w:t>Classes – 4</w:t>
+      </w:r>
+    </w:p>
+    <w:p>
+      <w:proofErr w:type="spellStart"/>
+      <w:r>
+        <w:t>learning_rate</w:t>
+      </w:r>
+      <w:proofErr w:type="spellEnd"/>
+      <w:r>
+        <w:t xml:space="preserve"> = 1</w:t>
+      </w:r>
+    </w:p>
+    <w:p>
+      <w:proofErr w:type="spellStart"/>
+      <w:r>
+        <w:t>n_estimators</w:t>
+      </w:r>
+      <w:proofErr w:type="spellEnd"/>
+      <w:r>
+        <w:t xml:space="preserve"> = 950</w:t>
+      </w:r>
+    </w:p>
+    <w:p>
+      <w:proofErr w:type="spellStart"/>
+      <w:r>
+        <w:t>max_depth</w:t>
+      </w:r>
+      <w:proofErr w:type="spellEnd"/>
+      <w:r>
+        <w:t xml:space="preserve"> = 1</w:t>
+      </w:r>
+    </w:p>
+    <w:p>
+      <w:r>
+        <w:rPr>
+          <w:b/>
+        </w:rPr>
+        <w:t>Math</w:t>
+      </w:r>
+      <w:r>
+        <w:t>:</w:t>
+      </w:r>
+    </w:p>
+    <w:p>
+      <w:r>
+        <w:t>Cross Validation Mean - .525</w:t>
+      </w:r>
+    </w:p>
+    <w:p>
+      <w:r>
+        <w:t>Cross Validation Error - .037</w:t>
+      </w:r>
+    </w:p>
+    <w:p>
+      <w:r>
+        <w:t>Train Score – 1.0</w:t>
+      </w:r>
+    </w:p>
+    <w:p>
+      <w:r>
+        <w:t>Test Score - .491</w:t>
+      </w:r>
+    </w:p>
+    <w:p>
+      <w:pPr>
+        <w:rPr>
+          <w:b/>
+        </w:rPr>
+      </w:pPr>
+      <w:r>
+        <w:rPr>
+          <w:b/>
+        </w:rPr>
+        <w:t xml:space="preserve">English: </w:t>
+      </w:r>
+    </w:p>
+    <w:p>
+      <w:r>
+        <w:t>Cross Validation Mean - .585</w:t>
+      </w:r>
+    </w:p>
+    <w:p>
+      <w:r>
+        <w:t xml:space="preserve">Cross Validation Error - </w:t>
+      </w:r>
+      <w:r>
+        <w:t>.100 (.099)</w:t>
+      </w:r>
+    </w:p>
+    <w:p>
+      <w:r>
+        <w:t xml:space="preserve">Train Score – </w:t>
+      </w:r>
+      <w:r>
+        <w:t>1.0</w:t>
+      </w:r>
+    </w:p>
+    <w:p>
+      <w:r>
+        <w:t xml:space="preserve">Test Score - </w:t>
+      </w:r>
+      <w:r>
+        <w:t>.679</w:t>
+      </w:r>
+    </w:p>
+    <w:p>
+      <w:pPr>
+        <w:rPr>
+          <w:b/>
+        </w:rPr>
+      </w:pPr>
+      <w:r>
+        <w:rPr>
+          <w:b/>
+        </w:rPr>
+        <w:t xml:space="preserve">Biology: </w:t>
+      </w:r>
+    </w:p>
+    <w:p>
+      <w:r>
+        <w:t xml:space="preserve">Cross Validation Mean - </w:t>
+      </w:r>
+      <w:r>
+        <w:t>.438</w:t>
+      </w:r>
+    </w:p>
+    <w:p>
+      <w:r>
+        <w:t xml:space="preserve">Cross Validation Error - </w:t>
+      </w:r>
+      <w:r>
+        <w:t>.048</w:t>
+      </w:r>
+    </w:p>
+    <w:p>
+      <w:r>
+        <w:t xml:space="preserve">Train Score – </w:t>
+      </w:r>
+      <w:r>
+        <w:t xml:space="preserve">1 </w:t>
+      </w:r>
+    </w:p>
+    <w:p>
+      <w:pPr>
+        <w:pBdr>
+          <w:bottom w:val="single" w:sz="6" w:space="1" w:color="auto"/>
+        </w:pBdr>
+      </w:pPr>
+      <w:r>
+        <w:t xml:space="preserve">Test Score - </w:t>
+      </w:r>
+      <w:r>
+        <w:t>.585</w:t>
+      </w:r>
+    </w:p>
+    <w:p>
+      <w:pPr>
+        <w:rPr>
+          <w:b/>
+        </w:rPr>
+      </w:pPr>
+      <w:r>
+        <w:rPr>
+          <w:b/>
+        </w:rPr>
+        <w:t>Gradient Boosting Machine:</w:t>
+      </w:r>
+    </w:p>
+    <w:p>
+      <w:r>
+        <w:t>Classes - 6</w:t>
+      </w:r>
+    </w:p>
+    <w:p>
+      <w:proofErr w:type="spellStart"/>
+      <w:r>
+        <w:t>learning_rate</w:t>
+      </w:r>
+      <w:proofErr w:type="spellEnd"/>
+      <w:r>
+        <w:t xml:space="preserve"> = 1</w:t>
+      </w:r>
+    </w:p>
+    <w:p>
+      <w:proofErr w:type="spellStart"/>
+      <w:r>
+        <w:t>n_estimators</w:t>
+      </w:r>
+      <w:proofErr w:type="spellEnd"/>
+      <w:r>
+        <w:t xml:space="preserve"> = 950</w:t>
+      </w:r>
+    </w:p>
+    <w:p>
+      <w:proofErr w:type="spellStart"/>
+      <w:r>
+        <w:t>max_depth</w:t>
+      </w:r>
+      <w:proofErr w:type="spellEnd"/>
+      <w:r>
+        <w:t xml:space="preserve"> = 1</w:t>
+      </w:r>
+    </w:p>
+    <w:p>
+      <w:pPr>
+        <w:rPr>
+          <w:b/>
+        </w:rPr>
+      </w:pPr>
+      <w:r>
+        <w:rPr>
+          <w:b/>
+        </w:rPr>
+        <w:lastRenderedPageBreak/>
+        <w:t>Math:</w:t>
+      </w:r>
+    </w:p>
+    <w:p>
+      <w:r>
+        <w:t>Cross Validation Mean - .334</w:t>
+      </w:r>
+    </w:p>
+    <w:p>
+      <w:r>
+        <w:t>Cross Validation Error – .023</w:t>
+      </w:r>
+    </w:p>
+    <w:p>
+      <w:r>
+        <w:t>Train Score – 1</w:t>
+      </w:r>
+    </w:p>
+    <w:p>
+      <w:r>
+        <w:t>Test Score - .368</w:t>
+      </w:r>
+    </w:p>
+    <w:p>
+      <w:pPr>
+        <w:rPr>
+          <w:b/>
+        </w:rPr>
+      </w:pPr>
+      <w:r>
+        <w:rPr>
+          <w:b/>
+        </w:rPr>
+        <w:t>English:</w:t>
+      </w:r>
+    </w:p>
+    <w:p>
+      <w:r>
+        <w:t>Cross Validation Mean - .480</w:t>
+      </w:r>
+    </w:p>
+    <w:p>
+      <w:r>
+        <w:t>Cross Validation Error – .061</w:t>
+      </w:r>
+    </w:p>
+    <w:p>
+      <w:r>
+        <w:t>Train Score – .986</w:t>
+      </w:r>
+    </w:p>
+    <w:p>
+      <w:r>
+        <w:t>Test Score - .585</w:t>
+      </w:r>
+    </w:p>
+    <w:p>
+      <w:pPr>
+        <w:rPr>
+          <w:b/>
+        </w:rPr>
+      </w:pPr>
+      <w:r>
+        <w:rPr>
+          <w:b/>
+        </w:rPr>
+        <w:t xml:space="preserve">Biology: </w:t>
+      </w:r>
+    </w:p>
+    <w:p>
+      <w:r>
+        <w:t xml:space="preserve">Cross Validation Mean - </w:t>
+      </w:r>
+      <w:r>
+        <w:t>.372</w:t>
+      </w:r>
+    </w:p>
+    <w:p>
+      <w:r>
+        <w:t xml:space="preserve">Cross Validation Error – </w:t>
+      </w:r>
+      <w:r>
+        <w:t>.021</w:t>
+      </w:r>
+    </w:p>
+    <w:p>
+      <w:r>
+        <w:t xml:space="preserve">Train Score – </w:t>
+      </w:r>
+      <w:r>
+        <w:t>1</w:t>
+      </w:r>
+    </w:p>
+    <w:p>
+      <w:pPr>
+        <w:pBdr>
+          <w:bottom w:val="single" w:sz="6" w:space="1" w:color="auto"/>
+        </w:pBdr>
+      </w:pPr>
+      <w:r>
+        <w:t xml:space="preserve">Test Score - </w:t>
+      </w:r>
+      <w:r>
+        <w:t>.443</w:t>
+      </w:r>
+    </w:p>
+    <w:p>
+      <w:pPr>
+        <w:rPr>
+          <w:b/>
+        </w:rPr>
+      </w:pPr>
+      <w:r>
+        <w:rPr>
+          <w:b/>
+        </w:rPr>
+        <w:t>Gradient Boosting Machine:</w:t>
+      </w:r>
+    </w:p>
+    <w:p>
+      <w:r>
+        <w:t>Classes - 5</w:t>
+      </w:r>
+    </w:p>
+    <w:p>
+      <w:proofErr w:type="spellStart"/>
+      <w:r>
+        <w:t>learning_rate</w:t>
+      </w:r>
+      <w:proofErr w:type="spellEnd"/>
+      <w:r>
+        <w:t xml:space="preserve"> = 1</w:t>
+      </w:r>
+    </w:p>
+    <w:p>
+      <w:proofErr w:type="spellStart"/>
+      <w:r>
+        <w:t>n_estimators</w:t>
+      </w:r>
+      <w:proofErr w:type="spellEnd"/>
+      <w:r>
+        <w:t xml:space="preserve"> = 950</w:t>
+      </w:r>
+    </w:p>
+    <w:p>
+      <w:proofErr w:type="spellStart"/>
+      <w:r>
+        <w:t>max_depth</w:t>
+      </w:r>
+      <w:proofErr w:type="spellEnd"/>
+      <w:r>
+        <w:t xml:space="preserve"> = 1</w:t>
+      </w:r>
+    </w:p>
+    <w:p>
+      <w:pPr>
+        <w:rPr>
+          <w:b/>
+        </w:rPr>
+      </w:pPr>
+      <w:r>
+        <w:rPr>
+          <w:b/>
+        </w:rPr>
+        <w:t>Math:</w:t>
+      </w:r>
+    </w:p>
+    <w:p>
+      <w:r>
+        <w:t>Cross Validation Mean -</w:t>
+      </w:r>
+      <w:r>
+        <w:t xml:space="preserve"> .516</w:t>
+      </w:r>
+    </w:p>
+    <w:p>
+      <w:r>
+        <w:t xml:space="preserve">Cross Validation Error – </w:t>
+      </w:r>
+      <w:r>
+        <w:t xml:space="preserve">.06 (.059) </w:t>
+      </w:r>
+    </w:p>
+    <w:p>
+      <w:r>
+        <w:t>Train Score –</w:t>
+      </w:r>
+      <w:r>
+        <w:t xml:space="preserve"> .753</w:t>
+      </w:r>
+    </w:p>
+    <w:p>
+      <w:r>
+        <w:t xml:space="preserve">Test Score - </w:t>
+      </w:r>
+      <w:r>
+        <w:t>.481</w:t>
+      </w:r>
+    </w:p>
+    <w:p>
+      <w:pPr>
+        <w:rPr>
+          <w:b/>
+        </w:rPr>
+      </w:pPr>
+      <w:r>
+        <w:rPr>
+          <w:b/>
+        </w:rPr>
+        <w:lastRenderedPageBreak/>
+        <w:t>English:</w:t>
+      </w:r>
+    </w:p>
+    <w:p>
+      <w:r>
+        <w:t>Cross Validation Mean -</w:t>
+      </w:r>
+      <w:r>
+        <w:t xml:space="preserve"> .509</w:t>
+      </w:r>
       <w:r>
         <w:t xml:space="preserve"> </w:t>
       </w:r>
-      <w:proofErr w:type="spellStart"/>
-      <w:r>
-        <w:t>n_estimators</w:t>
-      </w:r>
-      <w:proofErr w:type="spellEnd"/>
-      <w:r>
-        <w:t xml:space="preserve"> – 100</w:t>
-      </w:r>
-    </w:p>
-    <w:p>
-      <w:proofErr w:type="spellStart"/>
-      <w:r>
-        <w:t>max_depth</w:t>
-      </w:r>
-      <w:proofErr w:type="spellEnd"/>
-      <w:r>
-        <w:t xml:space="preserve"> – 3 </w:t>
-      </w:r>
-    </w:p>
-    <w:p>
-      <w:proofErr w:type="spellStart"/>
-      <w:r>
-        <w:t>score_threshold</w:t>
-      </w:r>
-      <w:proofErr w:type="spellEnd"/>
-      <w:r>
-        <w:t xml:space="preserve"> = 40 </w:t>
-      </w:r>
-    </w:p>
-    <w:p>
-      <w:pPr>
-        <w:rPr>
-          <w:b/>
-        </w:rPr>
-      </w:pPr>
-      <w:r>
-        <w:rPr>
-          <w:b/>
-        </w:rPr>
-        <w:t>Math:</w:t>
-      </w:r>
-    </w:p>
-    <w:p>
-      <w:r>
-        <w:t>Cross Validation Mean – .712</w:t>
-      </w:r>
-    </w:p>
-    <w:p>
-      <w:r>
-        <w:t xml:space="preserve">Cross Validation Error - .039 </w:t>
-      </w:r>
-    </w:p>
-    <w:p>
-      <w:r>
-        <w:t>Train score - .726</w:t>
-      </w:r>
-    </w:p>
-    <w:p>
-      <w:r>
-        <w:t>Test score - .726</w:t>
-      </w:r>
-    </w:p>
-    <w:p>
-      <w:pPr>
-        <w:tabs>
-          <w:tab w:val="center" w:pos="4680"/>
-        </w:tabs>
-        <w:rPr>
-          <w:b/>
-        </w:rPr>
-      </w:pPr>
-      <w:r>
-        <w:rPr>
-          <w:b/>
-        </w:rPr>
-        <w:t>English:</w:t>
-      </w:r>
-      <w:r>
-        <w:rPr>
-          <w:b/>
-        </w:rPr>
-        <w:tab/>
-      </w:r>
-    </w:p>
-    <w:p>
-      <w:r>
-        <w:t>Cross Validation Mean - .85</w:t>
-      </w:r>
-    </w:p>
-    <w:p>
-      <w:r>
-        <w:t xml:space="preserve">Cross Validation Error - .020 </w:t>
-      </w:r>
-    </w:p>
-    <w:p>
-      <w:r>
-        <w:t>Train score - .877</w:t>
-      </w:r>
-    </w:p>
-    <w:p>
-      <w:r>
-        <w:t>Test score - .877</w:t>
+    </w:p>
+    <w:p>
+      <w:r>
+        <w:t>Cross Validation Error –</w:t>
+      </w:r>
+      <w:r>
+        <w:t xml:space="preserve"> .053 (.0526)</w:t>
+      </w:r>
+    </w:p>
+    <w:p>
+      <w:r>
+        <w:t xml:space="preserve">Train Score – </w:t>
+      </w:r>
+      <w:r>
+        <w:t>1</w:t>
+      </w:r>
+    </w:p>
+    <w:p>
+      <w:r>
+        <w:t xml:space="preserve">Test Score - </w:t>
+      </w:r>
+      <w:r>
+        <w:t>.604</w:t>
       </w:r>
     </w:p>
     <w:p>
@@ -145,31 +495,40 @@
     </w:p>
     <w:p>
       <w:r>
-        <w:t>Cross Validation Mean – .715</w:t>
-      </w:r>
-    </w:p>
-    <w:p>
-      <w:r>
-        <w:t>Cross Validation Error – .045</w:t>
-      </w:r>
-    </w:p>
-    <w:p>
-      <w:r>
-        <w:t>Train score – .717</w:t>
-      </w:r>
-    </w:p>
-    <w:p>
-      <w:r>
-        <w:t xml:space="preserve">Test score – .717 </w:t>
-      </w:r>
-    </w:p>
-    <w:p/>
-    <w:p>
-      <w:pPr>
-        <w:tabs>
-          <w:tab w:val="center" w:pos="4680"/>
-        </w:tabs>
-      </w:pPr>
+        <w:t xml:space="preserve">Cross Validation Mean - </w:t>
+      </w:r>
+      <w:r>
+        <w:t>.427</w:t>
+      </w:r>
+    </w:p>
+    <w:p>
+      <w:r>
+        <w:t xml:space="preserve">Cross Validation Error – </w:t>
+      </w:r>
+      <w:r>
+        <w:t>.083</w:t>
+      </w:r>
+    </w:p>
+    <w:p>
+      <w:r>
+        <w:t>Train Score –</w:t>
+      </w:r>
+      <w:r>
+        <w:t xml:space="preserve"> .938</w:t>
+      </w:r>
+    </w:p>
+    <w:p>
+      <w:pPr>
+        <w:pBdr>
+          <w:bottom w:val="single" w:sz="6" w:space="1" w:color="auto"/>
+        </w:pBdr>
+      </w:pPr>
+      <w:r>
+        <w:t xml:space="preserve">Test Score - </w:t>
+      </w:r>
+      <w:r>
+        <w:t>.538 (.5377)</w:t>
+      </w:r>
     </w:p>
     <w:p/>
     <w:sectPr>
@@ -341,6 +700,7 @@
   <w:style w:type="paragraph" w:default="1" w:styleId="Normal">
     <w:name w:val="Normal"/>
     <w:qFormat/>
+    <w:rsid w:val="00314103"/>
   </w:style>
   <w:style w:type="character" w:default="1" w:styleId="DefaultParagraphFont">
     <w:name w:val="Default Paragraph Font"/>

</xml_diff>